<commit_message>
Made improvements to the second question and added testing screenshots
</commit_message>
<xml_diff>
--- a/Testing/Testing.docx
+++ b/Testing/Testing.docx
@@ -28,6 +28,9 @@
     </w:p>
     <w:p>
       <w:r>
+        <w:rPr>
+          <w:noProof/>
+        </w:rPr>
         <w:drawing>
           <wp:inline distT="0" distB="0" distL="0" distR="0" wp14:anchorId="4628A5A4" wp14:editId="4ADC3796">
             <wp:extent cx="5943600" cy="3020060"/>
@@ -68,6 +71,9 @@
     <w:p/>
     <w:p>
       <w:r>
+        <w:rPr>
+          <w:noProof/>
+        </w:rPr>
         <w:drawing>
           <wp:inline distT="0" distB="0" distL="0" distR="0" wp14:anchorId="2F81F824" wp14:editId="32A2FD2B">
             <wp:extent cx="5943600" cy="2190750"/>
@@ -93,6 +99,109 @@
                     <a:xfrm>
                       <a:off x="0" y="0"/>
                       <a:ext cx="5943600" cy="2190750"/>
+                    </a:xfrm>
+                    <a:prstGeom prst="rect">
+                      <a:avLst/>
+                    </a:prstGeom>
+                  </pic:spPr>
+                </pic:pic>
+              </a:graphicData>
+            </a:graphic>
+          </wp:inline>
+        </w:drawing>
+      </w:r>
+    </w:p>
+    <w:p/>
+    <w:p/>
+    <w:p/>
+    <w:p/>
+    <w:p/>
+    <w:p/>
+    <w:p>
+      <w:pPr>
+        <w:pStyle w:val="ListParagraph"/>
+        <w:numPr>
+          <w:ilvl w:val="0"/>
+          <w:numId w:val="1"/>
+        </w:numPr>
+      </w:pPr>
+      <w:r>
+        <w:lastRenderedPageBreak/>
+        <w:t>An API which returns all information on a teacher</w:t>
+      </w:r>
+      <w:r>
+        <w:t xml:space="preserve"> - </w:t>
+      </w:r>
+      <w:r>
+        <w:t>select * from teachers where teacherid = {inputId}</w:t>
+      </w:r>
+    </w:p>
+    <w:p>
+      <w:r>
+        <w:drawing>
+          <wp:inline distT="0" distB="0" distL="0" distR="0" wp14:anchorId="6E39B491" wp14:editId="74A76B9F">
+            <wp:extent cx="5943600" cy="3026410"/>
+            <wp:effectExtent l="0" t="0" r="0" b="2540"/>
+            <wp:docPr id="928557821" name="Picture 1"/>
+            <wp:cNvGraphicFramePr>
+              <a:graphicFrameLocks xmlns:a="http://schemas.openxmlformats.org/drawingml/2006/main" noChangeAspect="1"/>
+            </wp:cNvGraphicFramePr>
+            <a:graphic xmlns:a="http://schemas.openxmlformats.org/drawingml/2006/main">
+              <a:graphicData uri="http://schemas.openxmlformats.org/drawingml/2006/picture">
+                <pic:pic xmlns:pic="http://schemas.openxmlformats.org/drawingml/2006/picture">
+                  <pic:nvPicPr>
+                    <pic:cNvPr id="928557821" name=""/>
+                    <pic:cNvPicPr/>
+                  </pic:nvPicPr>
+                  <pic:blipFill>
+                    <a:blip r:embed="rId7"/>
+                    <a:stretch>
+                      <a:fillRect/>
+                    </a:stretch>
+                  </pic:blipFill>
+                  <pic:spPr>
+                    <a:xfrm>
+                      <a:off x="0" y="0"/>
+                      <a:ext cx="5943600" cy="3026410"/>
+                    </a:xfrm>
+                    <a:prstGeom prst="rect">
+                      <a:avLst/>
+                    </a:prstGeom>
+                  </pic:spPr>
+                </pic:pic>
+              </a:graphicData>
+            </a:graphic>
+          </wp:inline>
+        </w:drawing>
+      </w:r>
+    </w:p>
+    <w:p>
+      <w:r>
+        <w:drawing>
+          <wp:inline distT="0" distB="0" distL="0" distR="0" wp14:anchorId="3513F696" wp14:editId="336EBBDD">
+            <wp:extent cx="5943600" cy="1499235"/>
+            <wp:effectExtent l="0" t="0" r="0" b="5715"/>
+            <wp:docPr id="1773225849" name="Picture 1"/>
+            <wp:cNvGraphicFramePr>
+              <a:graphicFrameLocks xmlns:a="http://schemas.openxmlformats.org/drawingml/2006/main" noChangeAspect="1"/>
+            </wp:cNvGraphicFramePr>
+            <a:graphic xmlns:a="http://schemas.openxmlformats.org/drawingml/2006/main">
+              <a:graphicData uri="http://schemas.openxmlformats.org/drawingml/2006/picture">
+                <pic:pic xmlns:pic="http://schemas.openxmlformats.org/drawingml/2006/picture">
+                  <pic:nvPicPr>
+                    <pic:cNvPr id="1773225849" name=""/>
+                    <pic:cNvPicPr/>
+                  </pic:nvPicPr>
+                  <pic:blipFill>
+                    <a:blip r:embed="rId8"/>
+                    <a:stretch>
+                      <a:fillRect/>
+                    </a:stretch>
+                  </pic:blipFill>
+                  <pic:spPr>
+                    <a:xfrm>
+                      <a:off x="0" y="0"/>
+                      <a:ext cx="5943600" cy="1499235"/>
                     </a:xfrm>
                     <a:prstGeom prst="rect">
                       <a:avLst/>

</xml_diff>

<commit_message>
Testing screenshots for question 3, 4
</commit_message>
<xml_diff>
--- a/Testing/Testing.docx
+++ b/Testing/Testing.docx
@@ -202,6 +202,199 @@
                     <a:xfrm>
                       <a:off x="0" y="0"/>
                       <a:ext cx="5943600" cy="1499235"/>
+                    </a:xfrm>
+                    <a:prstGeom prst="rect">
+                      <a:avLst/>
+                    </a:prstGeom>
+                  </pic:spPr>
+                </pic:pic>
+              </a:graphicData>
+            </a:graphic>
+          </wp:inline>
+        </w:drawing>
+      </w:r>
+    </w:p>
+    <w:p/>
+    <w:p/>
+    <w:p/>
+    <w:p/>
+    <w:p/>
+    <w:p/>
+    <w:p/>
+    <w:p/>
+    <w:p/>
+    <w:p/>
+    <w:p>
+      <w:pPr>
+        <w:pStyle w:val="ListParagraph"/>
+        <w:numPr>
+          <w:ilvl w:val="0"/>
+          <w:numId w:val="1"/>
+        </w:numPr>
+      </w:pPr>
+      <w:r>
+        <w:lastRenderedPageBreak/>
+        <w:t>A web page that displays information on all teachers</w:t>
+      </w:r>
+    </w:p>
+    <w:p>
+      <w:r>
+        <w:drawing>
+          <wp:inline distT="0" distB="0" distL="0" distR="0" wp14:anchorId="7F6FB480" wp14:editId="178F56A0">
+            <wp:extent cx="4613092" cy="3520440"/>
+            <wp:effectExtent l="0" t="0" r="0" b="3810"/>
+            <wp:docPr id="351187621" name="Picture 1" descr="A screenshot of a computer&#10;&#10;AI-generated content may be incorrect."/>
+            <wp:cNvGraphicFramePr>
+              <a:graphicFrameLocks xmlns:a="http://schemas.openxmlformats.org/drawingml/2006/main" noChangeAspect="1"/>
+            </wp:cNvGraphicFramePr>
+            <a:graphic xmlns:a="http://schemas.openxmlformats.org/drawingml/2006/main">
+              <a:graphicData uri="http://schemas.openxmlformats.org/drawingml/2006/picture">
+                <pic:pic xmlns:pic="http://schemas.openxmlformats.org/drawingml/2006/picture">
+                  <pic:nvPicPr>
+                    <pic:cNvPr id="351187621" name="Picture 1" descr="A screenshot of a computer&#10;&#10;AI-generated content may be incorrect."/>
+                    <pic:cNvPicPr/>
+                  </pic:nvPicPr>
+                  <pic:blipFill>
+                    <a:blip r:embed="rId9"/>
+                    <a:stretch>
+                      <a:fillRect/>
+                    </a:stretch>
+                  </pic:blipFill>
+                  <pic:spPr>
+                    <a:xfrm>
+                      <a:off x="0" y="0"/>
+                      <a:ext cx="4617963" cy="3524158"/>
+                    </a:xfrm>
+                    <a:prstGeom prst="rect">
+                      <a:avLst/>
+                    </a:prstGeom>
+                  </pic:spPr>
+                </pic:pic>
+              </a:graphicData>
+            </a:graphic>
+          </wp:inline>
+        </w:drawing>
+      </w:r>
+    </w:p>
+    <w:p/>
+    <w:p>
+      <w:pPr>
+        <w:pStyle w:val="ListParagraph"/>
+        <w:numPr>
+          <w:ilvl w:val="0"/>
+          <w:numId w:val="1"/>
+        </w:numPr>
+      </w:pPr>
+      <w:r>
+        <w:t>A web page that displays all information on a teacher</w:t>
+      </w:r>
+    </w:p>
+    <w:p>
+      <w:r>
+        <w:drawing>
+          <wp:inline distT="0" distB="0" distL="0" distR="0" wp14:anchorId="2C757B9D" wp14:editId="6F21E091">
+            <wp:extent cx="4572000" cy="3064608"/>
+            <wp:effectExtent l="0" t="0" r="0" b="2540"/>
+            <wp:docPr id="1102184897" name="Picture 1" descr="A screenshot of a computer&#10;&#10;AI-generated content may be incorrect."/>
+            <wp:cNvGraphicFramePr>
+              <a:graphicFrameLocks xmlns:a="http://schemas.openxmlformats.org/drawingml/2006/main" noChangeAspect="1"/>
+            </wp:cNvGraphicFramePr>
+            <a:graphic xmlns:a="http://schemas.openxmlformats.org/drawingml/2006/main">
+              <a:graphicData uri="http://schemas.openxmlformats.org/drawingml/2006/picture">
+                <pic:pic xmlns:pic="http://schemas.openxmlformats.org/drawingml/2006/picture">
+                  <pic:nvPicPr>
+                    <pic:cNvPr id="1102184897" name="Picture 1" descr="A screenshot of a computer&#10;&#10;AI-generated content may be incorrect."/>
+                    <pic:cNvPicPr/>
+                  </pic:nvPicPr>
+                  <pic:blipFill>
+                    <a:blip r:embed="rId10"/>
+                    <a:stretch>
+                      <a:fillRect/>
+                    </a:stretch>
+                  </pic:blipFill>
+                  <pic:spPr>
+                    <a:xfrm>
+                      <a:off x="0" y="0"/>
+                      <a:ext cx="4575707" cy="3067093"/>
+                    </a:xfrm>
+                    <a:prstGeom prst="rect">
+                      <a:avLst/>
+                    </a:prstGeom>
+                  </pic:spPr>
+                </pic:pic>
+              </a:graphicData>
+            </a:graphic>
+          </wp:inline>
+        </w:drawing>
+      </w:r>
+    </w:p>
+    <w:p>
+      <w:r>
+        <w:lastRenderedPageBreak/>
+        <w:drawing>
+          <wp:inline distT="0" distB="0" distL="0" distR="0" wp14:anchorId="0813BB1C" wp14:editId="2B8EEEDC">
+            <wp:extent cx="4655820" cy="3416713"/>
+            <wp:effectExtent l="0" t="0" r="0" b="0"/>
+            <wp:docPr id="1938965264" name="Picture 1" descr="A screenshot of a computer&#10;&#10;AI-generated content may be incorrect."/>
+            <wp:cNvGraphicFramePr>
+              <a:graphicFrameLocks xmlns:a="http://schemas.openxmlformats.org/drawingml/2006/main" noChangeAspect="1"/>
+            </wp:cNvGraphicFramePr>
+            <a:graphic xmlns:a="http://schemas.openxmlformats.org/drawingml/2006/main">
+              <a:graphicData uri="http://schemas.openxmlformats.org/drawingml/2006/picture">
+                <pic:pic xmlns:pic="http://schemas.openxmlformats.org/drawingml/2006/picture">
+                  <pic:nvPicPr>
+                    <pic:cNvPr id="1938965264" name="Picture 1" descr="A screenshot of a computer&#10;&#10;AI-generated content may be incorrect."/>
+                    <pic:cNvPicPr/>
+                  </pic:nvPicPr>
+                  <pic:blipFill>
+                    <a:blip r:embed="rId11"/>
+                    <a:stretch>
+                      <a:fillRect/>
+                    </a:stretch>
+                  </pic:blipFill>
+                  <pic:spPr>
+                    <a:xfrm>
+                      <a:off x="0" y="0"/>
+                      <a:ext cx="4664560" cy="3423127"/>
+                    </a:xfrm>
+                    <a:prstGeom prst="rect">
+                      <a:avLst/>
+                    </a:prstGeom>
+                  </pic:spPr>
+                </pic:pic>
+              </a:graphicData>
+            </a:graphic>
+          </wp:inline>
+        </w:drawing>
+      </w:r>
+    </w:p>
+    <w:p>
+      <w:r>
+        <w:drawing>
+          <wp:inline distT="0" distB="0" distL="0" distR="0" wp14:anchorId="5ECC4522" wp14:editId="5D851D0A">
+            <wp:extent cx="4770533" cy="3657917"/>
+            <wp:effectExtent l="0" t="0" r="0" b="0"/>
+            <wp:docPr id="903579712" name="Picture 1"/>
+            <wp:cNvGraphicFramePr>
+              <a:graphicFrameLocks xmlns:a="http://schemas.openxmlformats.org/drawingml/2006/main" noChangeAspect="1"/>
+            </wp:cNvGraphicFramePr>
+            <a:graphic xmlns:a="http://schemas.openxmlformats.org/drawingml/2006/main">
+              <a:graphicData uri="http://schemas.openxmlformats.org/drawingml/2006/picture">
+                <pic:pic xmlns:pic="http://schemas.openxmlformats.org/drawingml/2006/picture">
+                  <pic:nvPicPr>
+                    <pic:cNvPr id="903579712" name=""/>
+                    <pic:cNvPicPr/>
+                  </pic:nvPicPr>
+                  <pic:blipFill>
+                    <a:blip r:embed="rId12"/>
+                    <a:stretch>
+                      <a:fillRect/>
+                    </a:stretch>
+                  </pic:blipFill>
+                  <pic:spPr>
+                    <a:xfrm>
+                      <a:off x="0" y="0"/>
+                      <a:ext cx="4770533" cy="3657917"/>
                     </a:xfrm>
                     <a:prstGeom prst="rect">
                       <a:avLst/>

</xml_diff>